<commit_message>
updated task 3 a pc 1
</commit_message>
<xml_diff>
--- a/Question and Templates/P00200770_YAN LINN AUNG_CS_GA.docx
+++ b/Question and Templates/P00200770_YAN LINN AUNG_CS_GA.docx
@@ -64,7 +64,6 @@
           <w:tab w:val="left" w:pos="2880"/>
           <w:tab w:val="left" w:leader="underscore" w:pos="5760"/>
         </w:tabs>
-        <w:spacing w:line="360" w:lineRule="auto"/>
         <w:rPr>
           <w:rFonts w:cs="Arial"/>
           <w:b/>
@@ -112,6 +111,8 @@
         </w:rPr>
         <w:t>SYSTEMS</w:t>
       </w:r>
+      <w:bookmarkStart w:id="0" w:name="_GoBack"/>
+      <w:bookmarkEnd w:id="0"/>
     </w:p>
     <w:p>
       <w:pPr>
@@ -453,15 +454,15 @@
           <w:szCs w:val="21"/>
         </w:rPr>
       </w:pPr>
-      <w:bookmarkStart w:id="0" w:name="_Toc100228534"/>
-      <w:bookmarkStart w:id="1" w:name="_Toc100231068"/>
-      <w:bookmarkStart w:id="2" w:name="_Toc100231187"/>
-      <w:bookmarkStart w:id="3" w:name="_Toc100231336"/>
-      <w:bookmarkStart w:id="4" w:name="_Toc100345066"/>
-      <w:bookmarkStart w:id="5" w:name="_Toc100345332"/>
-      <w:bookmarkStart w:id="6" w:name="_Toc100345416"/>
-      <w:bookmarkStart w:id="7" w:name="_Toc104190011"/>
-      <w:bookmarkStart w:id="8" w:name="_Toc159432620"/>
+      <w:bookmarkStart w:id="1" w:name="_Toc100228534"/>
+      <w:bookmarkStart w:id="2" w:name="_Toc100231068"/>
+      <w:bookmarkStart w:id="3" w:name="_Toc100231187"/>
+      <w:bookmarkStart w:id="4" w:name="_Toc100231336"/>
+      <w:bookmarkStart w:id="5" w:name="_Toc100345066"/>
+      <w:bookmarkStart w:id="6" w:name="_Toc100345332"/>
+      <w:bookmarkStart w:id="7" w:name="_Toc100345416"/>
+      <w:bookmarkStart w:id="8" w:name="_Toc104190011"/>
+      <w:bookmarkStart w:id="9" w:name="_Toc159432620"/>
       <w:r>
         <w:rPr>
           <w:rFonts w:ascii="Times New Roman" w:hAnsi="Times New Roman" w:cs="Times New Roman"/>
@@ -472,7 +473,6 @@
         </w:rPr>
         <w:t>Important Notes:</w:t>
       </w:r>
-      <w:bookmarkEnd w:id="0"/>
       <w:bookmarkEnd w:id="1"/>
       <w:bookmarkEnd w:id="2"/>
       <w:bookmarkEnd w:id="3"/>
@@ -481,6 +481,7 @@
       <w:bookmarkEnd w:id="6"/>
       <w:bookmarkEnd w:id="7"/>
       <w:bookmarkEnd w:id="8"/>
+      <w:bookmarkEnd w:id="9"/>
     </w:p>
     <w:p>
       <w:pPr>
@@ -632,15 +633,15 @@
           <w:szCs w:val="21"/>
         </w:rPr>
       </w:pPr>
-      <w:bookmarkStart w:id="9" w:name="_Toc100228535"/>
-      <w:bookmarkStart w:id="10" w:name="_Toc100231069"/>
-      <w:bookmarkStart w:id="11" w:name="_Toc100231188"/>
-      <w:bookmarkStart w:id="12" w:name="_Toc100231337"/>
-      <w:bookmarkStart w:id="13" w:name="_Toc100345067"/>
-      <w:bookmarkStart w:id="14" w:name="_Toc100345333"/>
-      <w:bookmarkStart w:id="15" w:name="_Toc100345417"/>
-      <w:bookmarkStart w:id="16" w:name="_Toc104190012"/>
-      <w:bookmarkStart w:id="17" w:name="_Toc159432621"/>
+      <w:bookmarkStart w:id="10" w:name="_Toc100228535"/>
+      <w:bookmarkStart w:id="11" w:name="_Toc100231069"/>
+      <w:bookmarkStart w:id="12" w:name="_Toc100231188"/>
+      <w:bookmarkStart w:id="13" w:name="_Toc100231337"/>
+      <w:bookmarkStart w:id="14" w:name="_Toc100345067"/>
+      <w:bookmarkStart w:id="15" w:name="_Toc100345333"/>
+      <w:bookmarkStart w:id="16" w:name="_Toc100345417"/>
+      <w:bookmarkStart w:id="17" w:name="_Toc104190012"/>
+      <w:bookmarkStart w:id="18" w:name="_Toc159432621"/>
       <w:r>
         <w:rPr>
           <w:rFonts w:ascii="Times New Roman" w:hAnsi="Times New Roman" w:cs="Times New Roman"/>
@@ -733,7 +734,6 @@
         </w:rPr>
         <w:t>than Advice.</w:t>
       </w:r>
-      <w:bookmarkEnd w:id="9"/>
       <w:bookmarkEnd w:id="10"/>
       <w:bookmarkEnd w:id="11"/>
       <w:bookmarkEnd w:id="12"/>
@@ -742,6 +742,7 @@
       <w:bookmarkEnd w:id="15"/>
       <w:bookmarkEnd w:id="16"/>
       <w:bookmarkEnd w:id="17"/>
+      <w:bookmarkEnd w:id="18"/>
     </w:p>
     <w:p>
       <w:pPr>
@@ -944,15 +945,15 @@
           <w:szCs w:val="21"/>
         </w:rPr>
       </w:pPr>
-      <w:bookmarkStart w:id="18" w:name="_Toc100228536"/>
-      <w:bookmarkStart w:id="19" w:name="_Toc100231070"/>
-      <w:bookmarkStart w:id="20" w:name="_Toc100231189"/>
-      <w:bookmarkStart w:id="21" w:name="_Toc100231338"/>
-      <w:bookmarkStart w:id="22" w:name="_Toc100345068"/>
-      <w:bookmarkStart w:id="23" w:name="_Toc100345334"/>
-      <w:bookmarkStart w:id="24" w:name="_Toc100345418"/>
-      <w:bookmarkStart w:id="25" w:name="_Toc104190013"/>
-      <w:bookmarkStart w:id="26" w:name="_Toc159432622"/>
+      <w:bookmarkStart w:id="19" w:name="_Toc100228536"/>
+      <w:bookmarkStart w:id="20" w:name="_Toc100231070"/>
+      <w:bookmarkStart w:id="21" w:name="_Toc100231189"/>
+      <w:bookmarkStart w:id="22" w:name="_Toc100231338"/>
+      <w:bookmarkStart w:id="23" w:name="_Toc100345068"/>
+      <w:bookmarkStart w:id="24" w:name="_Toc100345334"/>
+      <w:bookmarkStart w:id="25" w:name="_Toc100345418"/>
+      <w:bookmarkStart w:id="26" w:name="_Toc104190013"/>
+      <w:bookmarkStart w:id="27" w:name="_Toc159432622"/>
       <w:r>
         <w:rPr>
           <w:rFonts w:ascii="Times New Roman" w:hAnsi="Times New Roman" w:cs="Times New Roman"/>
@@ -977,7 +978,6 @@
         </w:rPr>
         <w:t>being awarded for this module.</w:t>
       </w:r>
-      <w:bookmarkEnd w:id="18"/>
       <w:bookmarkEnd w:id="19"/>
       <w:bookmarkEnd w:id="20"/>
       <w:bookmarkEnd w:id="21"/>
@@ -986,6 +986,7 @@
       <w:bookmarkEnd w:id="24"/>
       <w:bookmarkEnd w:id="25"/>
       <w:bookmarkEnd w:id="26"/>
+      <w:bookmarkEnd w:id="27"/>
     </w:p>
     <w:p>
       <w:pPr>
@@ -1016,6 +1017,7 @@
           <w:noProof/>
           <w:lang w:eastAsia="en-US" w:bidi="my-MM"/>
         </w:rPr>
+        <w:lastRenderedPageBreak/>
         <w:drawing>
           <wp:inline distT="0" distB="0" distL="0" distR="0" wp14:anchorId="5E5148D3" wp14:editId="6F63BE3C">
             <wp:extent cx="6729620" cy="1997765"/>
@@ -1082,7 +1084,6 @@
           <w:szCs w:val="36"/>
           <w:lang w:eastAsia="en-US" w:bidi="my-MM"/>
         </w:rPr>
-        <w:lastRenderedPageBreak/>
         <w:drawing>
           <wp:inline distT="0" distB="0" distL="0" distR="0" wp14:anchorId="6086001A" wp14:editId="0FBECC7A">
             <wp:extent cx="1314450" cy="571500"/>
@@ -1141,15 +1142,15 @@
           <w:szCs w:val="28"/>
         </w:rPr>
       </w:pPr>
-      <w:bookmarkStart w:id="27" w:name="_Toc100228537"/>
-      <w:bookmarkStart w:id="28" w:name="_Toc100231071"/>
-      <w:bookmarkStart w:id="29" w:name="_Toc100231190"/>
-      <w:bookmarkStart w:id="30" w:name="_Toc100231339"/>
-      <w:bookmarkStart w:id="31" w:name="_Toc100345069"/>
-      <w:bookmarkStart w:id="32" w:name="_Toc100345335"/>
-      <w:bookmarkStart w:id="33" w:name="_Toc100345419"/>
-      <w:bookmarkStart w:id="34" w:name="_Toc104190014"/>
-      <w:bookmarkStart w:id="35" w:name="_Toc159432623"/>
+      <w:bookmarkStart w:id="28" w:name="_Toc100228537"/>
+      <w:bookmarkStart w:id="29" w:name="_Toc100231071"/>
+      <w:bookmarkStart w:id="30" w:name="_Toc100231190"/>
+      <w:bookmarkStart w:id="31" w:name="_Toc100231339"/>
+      <w:bookmarkStart w:id="32" w:name="_Toc100345069"/>
+      <w:bookmarkStart w:id="33" w:name="_Toc100345335"/>
+      <w:bookmarkStart w:id="34" w:name="_Toc100345419"/>
+      <w:bookmarkStart w:id="35" w:name="_Toc104190014"/>
+      <w:bookmarkStart w:id="36" w:name="_Toc159432623"/>
       <w:r>
         <w:rPr>
           <w:rFonts w:cs="Arial"/>
@@ -1160,7 +1161,6 @@
         </w:rPr>
         <w:t>Statement and Confirmation of Own Work</w:t>
       </w:r>
-      <w:bookmarkEnd w:id="27"/>
       <w:bookmarkEnd w:id="28"/>
       <w:bookmarkEnd w:id="29"/>
       <w:bookmarkEnd w:id="30"/>
@@ -1169,6 +1169,7 @@
       <w:bookmarkEnd w:id="33"/>
       <w:bookmarkEnd w:id="34"/>
       <w:bookmarkEnd w:id="35"/>
+      <w:bookmarkEnd w:id="36"/>
     </w:p>
     <w:p>
       <w:pPr>
@@ -1184,15 +1185,15 @@
           <w:szCs w:val="28"/>
         </w:rPr>
       </w:pPr>
-      <w:bookmarkStart w:id="36" w:name="_Toc100228538"/>
-      <w:bookmarkStart w:id="37" w:name="_Toc100231072"/>
-      <w:bookmarkStart w:id="38" w:name="_Toc100231191"/>
-      <w:bookmarkStart w:id="39" w:name="_Toc100231340"/>
-      <w:bookmarkStart w:id="40" w:name="_Toc100345070"/>
-      <w:bookmarkStart w:id="41" w:name="_Toc100345336"/>
-      <w:bookmarkStart w:id="42" w:name="_Toc100345420"/>
-      <w:bookmarkStart w:id="43" w:name="_Toc104190015"/>
-      <w:bookmarkStart w:id="44" w:name="_Toc159432624"/>
+      <w:bookmarkStart w:id="37" w:name="_Toc100228538"/>
+      <w:bookmarkStart w:id="38" w:name="_Toc100231072"/>
+      <w:bookmarkStart w:id="39" w:name="_Toc100231191"/>
+      <w:bookmarkStart w:id="40" w:name="_Toc100231340"/>
+      <w:bookmarkStart w:id="41" w:name="_Toc100345070"/>
+      <w:bookmarkStart w:id="42" w:name="_Toc100345336"/>
+      <w:bookmarkStart w:id="43" w:name="_Toc100345420"/>
+      <w:bookmarkStart w:id="44" w:name="_Toc104190015"/>
+      <w:bookmarkStart w:id="45" w:name="_Toc159432624"/>
       <w:proofErr w:type="spellStart"/>
       <w:r>
         <w:rPr>
@@ -1235,7 +1236,6 @@
         </w:rPr>
         <w:t>/Qualification name: L4DC</w:t>
       </w:r>
-      <w:bookmarkEnd w:id="36"/>
       <w:bookmarkEnd w:id="37"/>
       <w:bookmarkEnd w:id="38"/>
       <w:bookmarkEnd w:id="39"/>
@@ -1244,6 +1244,7 @@
       <w:bookmarkEnd w:id="42"/>
       <w:bookmarkEnd w:id="43"/>
       <w:bookmarkEnd w:id="44"/>
+      <w:bookmarkEnd w:id="45"/>
     </w:p>
     <w:p>
       <w:pPr>
@@ -1285,15 +1286,15 @@
           <w:u w:val="single"/>
         </w:rPr>
       </w:pPr>
-      <w:bookmarkStart w:id="45" w:name="_Toc100228539"/>
-      <w:bookmarkStart w:id="46" w:name="_Toc100231073"/>
-      <w:bookmarkStart w:id="47" w:name="_Toc100231192"/>
-      <w:bookmarkStart w:id="48" w:name="_Toc100231341"/>
-      <w:bookmarkStart w:id="49" w:name="_Toc100345071"/>
-      <w:bookmarkStart w:id="50" w:name="_Toc100345337"/>
-      <w:bookmarkStart w:id="51" w:name="_Toc100345421"/>
-      <w:bookmarkStart w:id="52" w:name="_Toc104190016"/>
-      <w:bookmarkStart w:id="53" w:name="_Toc159432625"/>
+      <w:bookmarkStart w:id="46" w:name="_Toc100228539"/>
+      <w:bookmarkStart w:id="47" w:name="_Toc100231073"/>
+      <w:bookmarkStart w:id="48" w:name="_Toc100231192"/>
+      <w:bookmarkStart w:id="49" w:name="_Toc100231341"/>
+      <w:bookmarkStart w:id="50" w:name="_Toc100345071"/>
+      <w:bookmarkStart w:id="51" w:name="_Toc100345337"/>
+      <w:bookmarkStart w:id="52" w:name="_Toc100345421"/>
+      <w:bookmarkStart w:id="53" w:name="_Toc104190016"/>
+      <w:bookmarkStart w:id="54" w:name="_Toc159432625"/>
       <w:r>
         <w:rPr>
           <w:rFonts w:cs="Arial"/>
@@ -1305,7 +1306,6 @@
         </w:rPr>
         <w:t>Student declaration</w:t>
       </w:r>
-      <w:bookmarkEnd w:id="45"/>
       <w:bookmarkEnd w:id="46"/>
       <w:bookmarkEnd w:id="47"/>
       <w:bookmarkEnd w:id="48"/>
@@ -1314,6 +1314,7 @@
       <w:bookmarkEnd w:id="51"/>
       <w:bookmarkEnd w:id="52"/>
       <w:bookmarkEnd w:id="53"/>
+      <w:bookmarkEnd w:id="54"/>
     </w:p>
     <w:p>
       <w:pPr>
@@ -1878,7 +1879,6 @@
         <w:autoSpaceDE w:val="0"/>
         <w:autoSpaceDN w:val="0"/>
         <w:adjustRightInd w:val="0"/>
-        <w:spacing w:line="360" w:lineRule="auto"/>
         <w:outlineLvl w:val="0"/>
         <w:rPr>
           <w:rFonts w:cs="Arial"/>
@@ -1886,15 +1886,15 @@
           <w:bCs/>
         </w:rPr>
       </w:pPr>
-      <w:bookmarkStart w:id="54" w:name="_Toc100228540"/>
-      <w:bookmarkStart w:id="55" w:name="_Toc100231074"/>
-      <w:bookmarkStart w:id="56" w:name="_Toc100231193"/>
-      <w:bookmarkStart w:id="57" w:name="_Toc100231342"/>
-      <w:bookmarkStart w:id="58" w:name="_Toc100345072"/>
-      <w:bookmarkStart w:id="59" w:name="_Toc100345338"/>
-      <w:bookmarkStart w:id="60" w:name="_Toc100345422"/>
-      <w:bookmarkStart w:id="61" w:name="_Toc104190017"/>
-      <w:bookmarkStart w:id="62" w:name="_Toc159432626"/>
+      <w:bookmarkStart w:id="55" w:name="_Toc100228540"/>
+      <w:bookmarkStart w:id="56" w:name="_Toc100231074"/>
+      <w:bookmarkStart w:id="57" w:name="_Toc100231193"/>
+      <w:bookmarkStart w:id="58" w:name="_Toc100231342"/>
+      <w:bookmarkStart w:id="59" w:name="_Toc100345072"/>
+      <w:bookmarkStart w:id="60" w:name="_Toc100345338"/>
+      <w:bookmarkStart w:id="61" w:name="_Toc100345422"/>
+      <w:bookmarkStart w:id="62" w:name="_Toc104190017"/>
+      <w:bookmarkStart w:id="63" w:name="_Toc159432626"/>
       <w:r>
         <w:rPr>
           <w:rFonts w:cs="Arial"/>
@@ -1951,7 +1951,6 @@
         </w:rPr>
         <w:t>:</w:t>
       </w:r>
-      <w:bookmarkEnd w:id="54"/>
       <w:bookmarkEnd w:id="55"/>
       <w:bookmarkEnd w:id="56"/>
       <w:bookmarkEnd w:id="57"/>
@@ -1960,6 +1959,7 @@
       <w:bookmarkEnd w:id="60"/>
       <w:bookmarkEnd w:id="61"/>
       <w:bookmarkEnd w:id="62"/>
+      <w:bookmarkEnd w:id="63"/>
       <w:r>
         <w:rPr>
           <w:rFonts w:cs="Arial"/>
@@ -1998,7 +1998,6 @@
         <w:autoSpaceDE w:val="0"/>
         <w:autoSpaceDN w:val="0"/>
         <w:adjustRightInd w:val="0"/>
-        <w:spacing w:line="360" w:lineRule="auto"/>
         <w:rPr>
           <w:rFonts w:cs="Arial"/>
           <w:b/>
@@ -2011,7 +2010,6 @@
         <w:autoSpaceDE w:val="0"/>
         <w:autoSpaceDN w:val="0"/>
         <w:adjustRightInd w:val="0"/>
-        <w:spacing w:line="360" w:lineRule="auto"/>
         <w:outlineLvl w:val="0"/>
         <w:rPr>
           <w:rFonts w:ascii="Magneto" w:hAnsi="Magneto" w:cs="Arial"/>
@@ -2019,15 +2017,15 @@
           <w:bCs/>
         </w:rPr>
       </w:pPr>
-      <w:bookmarkStart w:id="63" w:name="_Toc100228541"/>
-      <w:bookmarkStart w:id="64" w:name="_Toc100231075"/>
-      <w:bookmarkStart w:id="65" w:name="_Toc100231194"/>
-      <w:bookmarkStart w:id="66" w:name="_Toc100231343"/>
-      <w:bookmarkStart w:id="67" w:name="_Toc100345073"/>
-      <w:bookmarkStart w:id="68" w:name="_Toc100345339"/>
-      <w:bookmarkStart w:id="69" w:name="_Toc100345423"/>
-      <w:bookmarkStart w:id="70" w:name="_Toc104190018"/>
-      <w:bookmarkStart w:id="71" w:name="_Toc159432627"/>
+      <w:bookmarkStart w:id="64" w:name="_Toc100228541"/>
+      <w:bookmarkStart w:id="65" w:name="_Toc100231075"/>
+      <w:bookmarkStart w:id="66" w:name="_Toc100231194"/>
+      <w:bookmarkStart w:id="67" w:name="_Toc100231343"/>
+      <w:bookmarkStart w:id="68" w:name="_Toc100345073"/>
+      <w:bookmarkStart w:id="69" w:name="_Toc100345339"/>
+      <w:bookmarkStart w:id="70" w:name="_Toc100345423"/>
+      <w:bookmarkStart w:id="71" w:name="_Toc104190018"/>
+      <w:bookmarkStart w:id="72" w:name="_Toc159432627"/>
       <w:r>
         <w:rPr>
           <w:rFonts w:cs="Arial"/>
@@ -2076,7 +2074,6 @@
         </w:rPr>
         <w:t>:</w:t>
       </w:r>
-      <w:bookmarkEnd w:id="63"/>
       <w:bookmarkEnd w:id="64"/>
       <w:bookmarkEnd w:id="65"/>
       <w:bookmarkEnd w:id="66"/>
@@ -2085,13 +2082,13 @@
       <w:bookmarkEnd w:id="69"/>
       <w:bookmarkEnd w:id="70"/>
       <w:bookmarkEnd w:id="71"/>
+      <w:bookmarkEnd w:id="72"/>
     </w:p>
     <w:p>
       <w:pPr>
         <w:autoSpaceDE w:val="0"/>
         <w:autoSpaceDN w:val="0"/>
         <w:adjustRightInd w:val="0"/>
-        <w:spacing w:line="360" w:lineRule="auto"/>
         <w:rPr>
           <w:rFonts w:cs="Arial"/>
           <w:b/>
@@ -2104,7 +2101,6 @@
         <w:autoSpaceDE w:val="0"/>
         <w:autoSpaceDN w:val="0"/>
         <w:adjustRightInd w:val="0"/>
-        <w:spacing w:line="360" w:lineRule="auto"/>
         <w:outlineLvl w:val="0"/>
         <w:rPr>
           <w:rFonts w:cs="Arial"/>
@@ -2112,15 +2108,15 @@
           <w:bCs/>
         </w:rPr>
       </w:pPr>
-      <w:bookmarkStart w:id="72" w:name="_Toc100228542"/>
-      <w:bookmarkStart w:id="73" w:name="_Toc100231076"/>
-      <w:bookmarkStart w:id="74" w:name="_Toc100231195"/>
-      <w:bookmarkStart w:id="75" w:name="_Toc100231344"/>
-      <w:bookmarkStart w:id="76" w:name="_Toc100345074"/>
-      <w:bookmarkStart w:id="77" w:name="_Toc100345340"/>
-      <w:bookmarkStart w:id="78" w:name="_Toc100345424"/>
-      <w:bookmarkStart w:id="79" w:name="_Toc104190019"/>
-      <w:bookmarkStart w:id="80" w:name="_Toc159432628"/>
+      <w:bookmarkStart w:id="73" w:name="_Toc100228542"/>
+      <w:bookmarkStart w:id="74" w:name="_Toc100231076"/>
+      <w:bookmarkStart w:id="75" w:name="_Toc100231195"/>
+      <w:bookmarkStart w:id="76" w:name="_Toc100231344"/>
+      <w:bookmarkStart w:id="77" w:name="_Toc100345074"/>
+      <w:bookmarkStart w:id="78" w:name="_Toc100345340"/>
+      <w:bookmarkStart w:id="79" w:name="_Toc100345424"/>
+      <w:bookmarkStart w:id="80" w:name="_Toc104190019"/>
+      <w:bookmarkStart w:id="81" w:name="_Toc159432628"/>
       <w:r>
         <w:rPr>
           <w:rFonts w:cs="Arial"/>
@@ -2169,7 +2165,6 @@
         </w:rPr>
         <w:t>:</w:t>
       </w:r>
-      <w:bookmarkEnd w:id="72"/>
       <w:bookmarkEnd w:id="73"/>
       <w:bookmarkEnd w:id="74"/>
       <w:bookmarkEnd w:id="75"/>
@@ -2178,6 +2173,7 @@
       <w:bookmarkEnd w:id="78"/>
       <w:bookmarkEnd w:id="79"/>
       <w:bookmarkEnd w:id="80"/>
+      <w:bookmarkEnd w:id="81"/>
       <w:r>
         <w:rPr>
           <w:rFonts w:cs="Arial"/>
@@ -2211,6 +2207,13 @@
     </w:p>
     <w:sdt>
       <w:sdtPr>
+        <w:rPr>
+          <w:rFonts w:eastAsiaTheme="minorEastAsia" w:cstheme="minorBidi"/>
+          <w:b w:val="0"/>
+          <w:sz w:val="22"/>
+          <w:szCs w:val="22"/>
+          <w:lang w:eastAsia="zh-CN"/>
+        </w:rPr>
         <w:id w:val="-2029942068"/>
         <w:docPartObj>
           <w:docPartGallery w:val="Table of Contents"/>
@@ -2219,12 +2222,8 @@
       </w:sdtPr>
       <w:sdtEndPr>
         <w:rPr>
-          <w:rFonts w:eastAsiaTheme="minorEastAsia" w:cstheme="minorBidi"/>
           <w:bCs/>
           <w:noProof/>
-          <w:sz w:val="22"/>
-          <w:szCs w:val="22"/>
-          <w:lang w:eastAsia="zh-CN"/>
         </w:rPr>
       </w:sdtEndPr>
       <w:sdtContent>
@@ -3673,7 +3672,7 @@
         <w:pStyle w:val="Heading1"/>
         <w:jc w:val="center"/>
       </w:pPr>
-      <w:bookmarkStart w:id="81" w:name="_Toc159432629"/>
+      <w:bookmarkStart w:id="82" w:name="_Toc159432629"/>
       <w:r>
         <w:rPr>
           <w:bCs/>
@@ -3682,7 +3681,7 @@
         </w:rPr>
         <w:t>Updating IT Infrastructure</w:t>
       </w:r>
-      <w:bookmarkEnd w:id="81"/>
+      <w:bookmarkEnd w:id="82"/>
       <w:r>
         <w:t xml:space="preserve"> </w:t>
       </w:r>
@@ -3748,7 +3747,7 @@
           <w:szCs w:val="96"/>
         </w:rPr>
       </w:pPr>
-      <w:bookmarkStart w:id="82" w:name="_Toc159432630"/>
+      <w:bookmarkStart w:id="83" w:name="_Toc159432630"/>
       <w:r>
         <w:rPr>
           <w:bCs/>
@@ -3757,7 +3756,7 @@
         </w:rPr>
         <w:t>Windows Installation</w:t>
       </w:r>
-      <w:bookmarkEnd w:id="82"/>
+      <w:bookmarkEnd w:id="83"/>
       <w:r>
         <w:t xml:space="preserve"> </w:t>
       </w:r>
@@ -3773,69 +3772,65 @@
       <w:pPr>
         <w:pStyle w:val="Heading1"/>
       </w:pPr>
-      <w:bookmarkStart w:id="83" w:name="_Toc159432631"/>
+      <w:bookmarkStart w:id="84" w:name="_Toc159432631"/>
       <w:r>
         <w:lastRenderedPageBreak/>
         <w:t>TASK 2</w:t>
-      </w:r>
-      <w:bookmarkEnd w:id="83"/>
-    </w:p>
-    <w:p>
-      <w:pPr>
-        <w:pStyle w:val="Heading1"/>
-      </w:pPr>
-      <w:bookmarkStart w:id="84" w:name="_Toc159432632"/>
-      <w:r>
-        <w:t>WINDOWS INSTALLATION</w:t>
       </w:r>
       <w:bookmarkEnd w:id="84"/>
     </w:p>
     <w:p>
       <w:pPr>
-        <w:pStyle w:val="Heading2"/>
-      </w:pPr>
-      <w:bookmarkStart w:id="85" w:name="_Toc159432633"/>
-      <w:r>
-        <w:t>a) Installation of W</w:t>
-      </w:r>
-      <w:r>
-        <w:t>i</w:t>
-      </w:r>
-      <w:r>
-        <w:t>ndows</w:t>
+        <w:pStyle w:val="Heading1"/>
+      </w:pPr>
+      <w:bookmarkStart w:id="85" w:name="_Toc159432632"/>
+      <w:r>
+        <w:t>WINDOWS INSTALLATION</w:t>
       </w:r>
       <w:bookmarkEnd w:id="85"/>
     </w:p>
     <w:p>
       <w:pPr>
-        <w:pStyle w:val="Heading3"/>
-      </w:pPr>
-      <w:bookmarkStart w:id="86" w:name="_Toc159432634"/>
-      <w:r>
-        <w:t xml:space="preserve">1. </w:t>
-      </w:r>
-      <w:r>
-        <w:t>Identification of key stages in the installation</w:t>
+        <w:pStyle w:val="Heading2"/>
+      </w:pPr>
+      <w:bookmarkStart w:id="86" w:name="_Toc159432633"/>
+      <w:r>
+        <w:t>a) Installation of W</w:t>
+      </w:r>
+      <w:r>
+        <w:t>i</w:t>
+      </w:r>
+      <w:r>
+        <w:t>ndows</w:t>
       </w:r>
       <w:bookmarkEnd w:id="86"/>
     </w:p>
     <w:p>
       <w:pPr>
-        <w:pStyle w:val="NoSpacing"/>
-      </w:pPr>
-      <w:r>
-        <w:tab/>
-      </w:r>
-      <w:r>
-        <w:t>We must make sure our machine satisfies the system requirements, obtain the installation media, make a bootable USB or DVD, have a working product key for activation, back up critical files, and, if desired, have an internet connection in order for Windows 10 Pro to install successfully. It is imperative to follow the installation guidelines supplied by Microsoft or the related documentation.</w:t>
-      </w:r>
+        <w:pStyle w:val="Heading3"/>
+      </w:pPr>
+      <w:bookmarkStart w:id="87" w:name="_Toc159432634"/>
+      <w:r>
+        <w:t xml:space="preserve">1. </w:t>
+      </w:r>
+      <w:r>
+        <w:t>Identification of key stages in the installation</w:t>
+      </w:r>
+      <w:bookmarkEnd w:id="87"/>
     </w:p>
     <w:p>
       <w:pPr>
         <w:pStyle w:val="NoSpacing"/>
       </w:pPr>
-      <w:bookmarkStart w:id="87" w:name="_GoBack"/>
-      <w:bookmarkEnd w:id="87"/>
+      <w:r>
+        <w:tab/>
+        <w:t>We must make sure our machine satisfies the system requirements, obtain the installation media, make a bootable USB or DVD, have a working product key for activation, back up critical files, and, if desired, have an internet connection in order for Windows 10 Pro to install successfully. It is imperative to follow the installation guidelines supplied by Microsoft or the related documentation.</w:t>
+      </w:r>
+    </w:p>
+    <w:p>
+      <w:pPr>
+        <w:pStyle w:val="NoSpacing"/>
+      </w:pPr>
     </w:p>
     <w:p>
       <w:pPr>
@@ -4172,7 +4167,7 @@
                 <v:stroke joinstyle="miter"/>
                 <v:path gradientshapeok="t" o:connecttype="rect"/>
               </v:shapetype>
-              <v:shape id="Text Box 433" o:spid="_x0000_s1026" type="#_x0000_t202" style="position:absolute;margin-left:473.9pt;margin-top:23.75pt;width:28.8pt;height:21.75pt;z-index:251659264;visibility:visible;mso-wrap-style:square;mso-width-percent:0;mso-height-percent:0;mso-wrap-distance-left:9pt;mso-wrap-distance-top:0;mso-wrap-distance-right:9pt;mso-wrap-distance-bottom:0;mso-position-horizontal:absolute;mso-position-horizontal-relative:text;mso-position-vertical:absolute;mso-position-vertical-relative:text;mso-width-percent:0;mso-height-percent:0;mso-width-relative:margin;mso-height-relative:margin;v-text-anchor:top" o:gfxdata="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" fillcolor="white [3201]" strokeweight=".5pt">
+              <v:shape id="Text Box 433" o:spid="_x0000_s1026" type="#_x0000_t202" style="position:absolute;left:0;text-align:left;margin-left:473.9pt;margin-top:23.75pt;width:28.8pt;height:21.75pt;z-index:251659264;visibility:visible;mso-wrap-style:square;mso-width-percent:0;mso-height-percent:0;mso-wrap-distance-left:9pt;mso-wrap-distance-top:0;mso-wrap-distance-right:9pt;mso-wrap-distance-bottom:0;mso-position-horizontal:absolute;mso-position-horizontal-relative:text;mso-position-vertical:absolute;mso-position-vertical-relative:text;mso-width-percent:0;mso-height-percent:0;mso-width-relative:margin;mso-height-relative:margin;v-text-anchor:top" o:gfxdata="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" fillcolor="white [3201]" strokeweight=".5pt">
                 <v:path arrowok="t"/>
                 <v:textbox>
                   <w:txbxContent>
@@ -4314,7 +4309,7 @@
           </mc:Choice>
           <mc:Fallback>
             <w:pict>
-              <v:shape w14:anchorId="4F33D7A6" id="Text Box 611" o:spid="_x0000_s1027" type="#_x0000_t202" style="position:absolute;margin-left:474.7pt;margin-top:60.65pt;width:28.8pt;height:21.75pt;z-index:251660288;visibility:visible;mso-wrap-style:square;mso-width-percent:0;mso-height-percent:0;mso-wrap-distance-left:9pt;mso-wrap-distance-top:0;mso-wrap-distance-right:9pt;mso-wrap-distance-bottom:0;mso-position-horizontal:absolute;mso-position-horizontal-relative:text;mso-position-vertical:absolute;mso-position-vertical-relative:text;mso-width-percent:0;mso-height-percent:0;mso-width-relative:margin;mso-height-relative:margin;v-text-anchor:top" o:gfxdata="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" fillcolor="white [3201]" strokeweight=".5pt">
+              <v:shape w14:anchorId="4F33D7A6" id="Text Box 611" o:spid="_x0000_s1027" type="#_x0000_t202" style="position:absolute;left:0;text-align:left;margin-left:474.7pt;margin-top:60.65pt;width:28.8pt;height:21.75pt;z-index:251660288;visibility:visible;mso-wrap-style:square;mso-width-percent:0;mso-height-percent:0;mso-wrap-distance-left:9pt;mso-wrap-distance-top:0;mso-wrap-distance-right:9pt;mso-wrap-distance-bottom:0;mso-position-horizontal:absolute;mso-position-horizontal-relative:text;mso-position-vertical:absolute;mso-position-vertical-relative:text;mso-width-percent:0;mso-height-percent:0;mso-width-relative:margin;mso-height-relative:margin;v-text-anchor:top" o:gfxdata="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" fillcolor="white [3201]" strokeweight=".5pt">
                 <v:path arrowok="t"/>
                 <v:textbox>
                   <w:txbxContent>
@@ -4483,7 +4478,7 @@
           </mc:Choice>
           <mc:Fallback>
             <w:pict>
-              <v:shape w14:anchorId="6DFA5352" id="Text Box 617" o:spid="_x0000_s1028" type="#_x0000_t202" style="position:absolute;margin-left:473.55pt;margin-top:1.4pt;width:28.8pt;height:21.75pt;z-index:251661312;visibility:visible;mso-wrap-style:square;mso-width-percent:0;mso-height-percent:0;mso-wrap-distance-left:9pt;mso-wrap-distance-top:0;mso-wrap-distance-right:9pt;mso-wrap-distance-bottom:0;mso-position-horizontal:absolute;mso-position-horizontal-relative:text;mso-position-vertical:absolute;mso-position-vertical-relative:text;mso-width-percent:0;mso-height-percent:0;mso-width-relative:margin;mso-height-relative:margin;v-text-anchor:top" o:gfxdata="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" fillcolor="white [3201]" strokeweight=".5pt">
+              <v:shape w14:anchorId="6DFA5352" id="Text Box 617" o:spid="_x0000_s1028" type="#_x0000_t202" style="position:absolute;left:0;text-align:left;margin-left:473.55pt;margin-top:1.4pt;width:28.8pt;height:21.75pt;z-index:251661312;visibility:visible;mso-wrap-style:square;mso-width-percent:0;mso-height-percent:0;mso-wrap-distance-left:9pt;mso-wrap-distance-top:0;mso-wrap-distance-right:9pt;mso-wrap-distance-bottom:0;mso-position-horizontal:absolute;mso-position-horizontal-relative:text;mso-position-vertical:absolute;mso-position-vertical-relative:text;mso-width-percent:0;mso-height-percent:0;mso-width-relative:margin;mso-height-relative:margin;v-text-anchor:top" o:gfxdata="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" fillcolor="white [3201]" strokeweight=".5pt">
                 <v:path arrowok="t"/>
                 <v:textbox>
                   <w:txbxContent>
@@ -4624,7 +4619,7 @@
           </mc:Choice>
           <mc:Fallback>
             <w:pict>
-              <v:shape w14:anchorId="47C5EC25" id="Text Box 618" o:spid="_x0000_s1029" type="#_x0000_t202" style="position:absolute;margin-left:474pt;margin-top:5.3pt;width:28.8pt;height:21.75pt;z-index:251662336;visibility:visible;mso-wrap-style:square;mso-width-percent:0;mso-height-percent:0;mso-wrap-distance-left:9pt;mso-wrap-distance-top:0;mso-wrap-distance-right:9pt;mso-wrap-distance-bottom:0;mso-position-horizontal:absolute;mso-position-horizontal-relative:text;mso-position-vertical:absolute;mso-position-vertical-relative:text;mso-width-percent:0;mso-height-percent:0;mso-width-relative:margin;mso-height-relative:margin;v-text-anchor:top" o:gfxdata="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" fillcolor="white [3201]" strokeweight=".5pt">
+              <v:shape w14:anchorId="47C5EC25" id="Text Box 618" o:spid="_x0000_s1029" type="#_x0000_t202" style="position:absolute;left:0;text-align:left;margin-left:474pt;margin-top:5.3pt;width:28.8pt;height:21.75pt;z-index:251662336;visibility:visible;mso-wrap-style:square;mso-width-percent:0;mso-height-percent:0;mso-wrap-distance-left:9pt;mso-wrap-distance-top:0;mso-wrap-distance-right:9pt;mso-wrap-distance-bottom:0;mso-position-horizontal:absolute;mso-position-horizontal-relative:text;mso-position-vertical:absolute;mso-position-vertical-relative:text;mso-width-percent:0;mso-height-percent:0;mso-width-relative:margin;mso-height-relative:margin;v-text-anchor:top" o:gfxdata="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" fillcolor="white [3201]" strokeweight=".5pt">
                 <v:path arrowok="t"/>
                 <v:textbox>
                   <w:txbxContent>
@@ -9005,7 +9000,11 @@
   <w:style w:type="paragraph" w:default="1" w:styleId="Normal">
     <w:name w:val="Normal"/>
     <w:qFormat/>
-    <w:rsid w:val="00A015C2"/>
+    <w:rsid w:val="009E56E9"/>
+    <w:pPr>
+      <w:spacing w:line="360" w:lineRule="auto"/>
+      <w:jc w:val="both"/>
+    </w:pPr>
     <w:rPr>
       <w:rFonts w:ascii="Arial" w:hAnsi="Arial"/>
     </w:rPr>
@@ -9017,11 +9016,12 @@
     <w:link w:val="Heading1Char"/>
     <w:uiPriority w:val="9"/>
     <w:qFormat/>
-    <w:rsid w:val="00A015C2"/>
+    <w:rsid w:val="009E56E9"/>
     <w:pPr>
       <w:keepNext/>
       <w:keepLines/>
       <w:spacing w:before="240" w:after="0"/>
+      <w:jc w:val="left"/>
       <w:outlineLvl w:val="0"/>
     </w:pPr>
     <w:rPr>
@@ -9037,9 +9037,10 @@
     <w:link w:val="Heading2Char"/>
     <w:uiPriority w:val="9"/>
     <w:qFormat/>
-    <w:rsid w:val="00A015C2"/>
+    <w:rsid w:val="009E56E9"/>
     <w:pPr>
-      <w:spacing w:before="100" w:beforeAutospacing="1" w:after="100" w:afterAutospacing="1" w:line="240" w:lineRule="auto"/>
+      <w:spacing w:before="100" w:beforeAutospacing="1" w:after="100" w:afterAutospacing="1" w:line="480" w:lineRule="auto"/>
+      <w:jc w:val="left"/>
       <w:outlineLvl w:val="1"/>
     </w:pPr>
     <w:rPr>
@@ -9082,11 +9083,12 @@
     <w:semiHidden/>
     <w:unhideWhenUsed/>
     <w:qFormat/>
-    <w:rsid w:val="00A015C2"/>
+    <w:rsid w:val="009E56E9"/>
     <w:pPr>
       <w:keepNext/>
       <w:keepLines/>
-      <w:spacing w:before="40" w:after="0"/>
+      <w:spacing w:before="40" w:after="0" w:line="480" w:lineRule="auto"/>
+      <w:jc w:val="left"/>
       <w:outlineLvl w:val="3"/>
     </w:pPr>
     <w:rPr>
@@ -9223,7 +9225,7 @@
     <w:basedOn w:val="DefaultParagraphFont"/>
     <w:link w:val="Heading2"/>
     <w:uiPriority w:val="9"/>
-    <w:rsid w:val="00A015C2"/>
+    <w:rsid w:val="009E56E9"/>
     <w:rPr>
       <w:rFonts w:ascii="Arial" w:eastAsia="Times New Roman" w:hAnsi="Arial" w:cs="Times New Roman"/>
       <w:b/>
@@ -9295,7 +9297,7 @@
     <w:basedOn w:val="DefaultParagraphFont"/>
     <w:link w:val="Heading1"/>
     <w:uiPriority w:val="9"/>
-    <w:rsid w:val="00A015C2"/>
+    <w:rsid w:val="009E56E9"/>
     <w:rPr>
       <w:rFonts w:ascii="Arial" w:eastAsiaTheme="majorEastAsia" w:hAnsi="Arial" w:cstheme="majorBidi"/>
       <w:b/>
@@ -9431,7 +9433,7 @@
     <w:link w:val="Heading4"/>
     <w:uiPriority w:val="9"/>
     <w:semiHidden/>
-    <w:rsid w:val="00A015C2"/>
+    <w:rsid w:val="009E56E9"/>
     <w:rPr>
       <w:rFonts w:ascii="Arial" w:eastAsiaTheme="majorEastAsia" w:hAnsi="Arial" w:cstheme="majorBidi"/>
       <w:b/>
@@ -9738,6 +9740,15 @@
 </file>
 
 <file path=customXml/item1.xml><?xml version="1.0" encoding="utf-8"?>
+<?mso-contentType ?>
+<FormTemplates xmlns="http://schemas.microsoft.com/sharepoint/v3/contenttype/forms">
+  <Display>DocumentLibraryForm</Display>
+  <Edit>DocumentLibraryForm</Edit>
+  <New>DocumentLibraryForm</New>
+</FormTemplates>
+</file>
+
+<file path=customXml/item2.xml><?xml version="1.0" encoding="utf-8"?>
 <ct:contentTypeSchema xmlns:ct="http://schemas.microsoft.com/office/2006/metadata/contentType" xmlns:ma="http://schemas.microsoft.com/office/2006/metadata/properties/metaAttributes" ct:_="" ma:_="" ma:contentTypeName="Document" ma:contentTypeID="0x0101007E7AAF5384C1654BA3556436B8C1ED31" ma:contentTypeVersion="13" ma:contentTypeDescription="Create a new document." ma:contentTypeScope="" ma:versionID="2b99f54d04ea9ec8a3cef2c84cfb4968">
   <xsd:schema xmlns:xsd="http://www.w3.org/2001/XMLSchema" xmlns:xs="http://www.w3.org/2001/XMLSchema" xmlns:p="http://schemas.microsoft.com/office/2006/metadata/properties" xmlns:ns2="3f531d40-26a6-4d8b-bded-d46784eea853" xmlns:ns3="8d19faa8-39fc-48f9-ba3a-9acf5c0d6001" targetNamespace="http://schemas.microsoft.com/office/2006/metadata/properties" ma:root="true" ma:fieldsID="7b934c8fc66ac9c6e27c7592ab5459b7" ns2:_="" ns3:_="">
     <xsd:import namespace="3f531d40-26a6-4d8b-bded-d46784eea853"/>
@@ -9944,15 +9955,6 @@
 </ct:contentTypeSchema>
 </file>
 
-<file path=customXml/item2.xml><?xml version="1.0" encoding="utf-8"?>
-<?mso-contentType ?>
-<FormTemplates xmlns="http://schemas.microsoft.com/sharepoint/v3/contenttype/forms">
-  <Display>DocumentLibraryForm</Display>
-  <Edit>DocumentLibraryForm</Edit>
-  <New>DocumentLibraryForm</New>
-</FormTemplates>
-</file>
-
 <file path=customXml/item3.xml><?xml version="1.0" encoding="utf-8"?>
 <p:properties xmlns:p="http://schemas.microsoft.com/office/2006/metadata/properties" xmlns:xsi="http://www.w3.org/2001/XMLSchema-instance" xmlns:pc="http://schemas.microsoft.com/office/infopath/2007/PartnerControls">
   <documentManagement>
@@ -9969,6 +9971,14 @@
 </file>
 
 <file path=customXml/itemProps1.xml><?xml version="1.0" encoding="utf-8"?>
+<ds:datastoreItem xmlns:ds="http://schemas.openxmlformats.org/officeDocument/2006/customXml" ds:itemID="{A1564625-DE76-43A3-B2CC-46D6B001F2A4}">
+  <ds:schemaRefs>
+    <ds:schemaRef ds:uri="http://schemas.microsoft.com/sharepoint/v3/contenttype/forms"/>
+  </ds:schemaRefs>
+</ds:datastoreItem>
+</file>
+
+<file path=customXml/itemProps2.xml><?xml version="1.0" encoding="utf-8"?>
 <ds:datastoreItem xmlns:ds="http://schemas.openxmlformats.org/officeDocument/2006/customXml" ds:itemID="{8293D94F-920A-4A2A-BA78-76D6F942E67C}">
   <ds:schemaRefs>
     <ds:schemaRef ds:uri="http://schemas.microsoft.com/office/2006/metadata/contentType"/>
@@ -9987,14 +9997,6 @@
 </ds:datastoreItem>
 </file>
 
-<file path=customXml/itemProps2.xml><?xml version="1.0" encoding="utf-8"?>
-<ds:datastoreItem xmlns:ds="http://schemas.openxmlformats.org/officeDocument/2006/customXml" ds:itemID="{A1564625-DE76-43A3-B2CC-46D6B001F2A4}">
-  <ds:schemaRefs>
-    <ds:schemaRef ds:uri="http://schemas.microsoft.com/sharepoint/v3/contenttype/forms"/>
-  </ds:schemaRefs>
-</ds:datastoreItem>
-</file>
-
 <file path=customXml/itemProps3.xml><?xml version="1.0" encoding="utf-8"?>
 <ds:datastoreItem xmlns:ds="http://schemas.openxmlformats.org/officeDocument/2006/customXml" ds:itemID="{8FA20423-200B-4E7D-80FD-BE548BEAFDA0}">
   <ds:schemaRefs>
@@ -10007,7 +10009,7 @@
 </file>
 
 <file path=customXml/itemProps4.xml><?xml version="1.0" encoding="utf-8"?>
-<ds:datastoreItem xmlns:ds="http://schemas.openxmlformats.org/officeDocument/2006/customXml" ds:itemID="{423504EA-923D-456B-A980-38FE712E3188}">
+<ds:datastoreItem xmlns:ds="http://schemas.openxmlformats.org/officeDocument/2006/customXml" ds:itemID="{BB05A03C-7A90-487B-AE78-24A2970150DE}">
   <ds:schemaRefs>
     <ds:schemaRef ds:uri="http://schemas.openxmlformats.org/officeDocument/2006/bibliography"/>
   </ds:schemaRefs>

</xml_diff>